<commit_message>
Elaboración y ajuste de diagrama ER-Librería con diagrama MER
</commit_message>
<xml_diff>
--- a/C1-2023-QA-T1.docx
+++ b/C1-2023-QA-T1.docx
@@ -5,14 +5,14 @@
     <w:p>
       <w:pPr>
         <w:rPr>
-          <w:rFonts w:ascii="Arial" w:eastAsia="ArialMT" w:hAnsi="Arial" w:cs="Arial"/>
-          <w:sz w:val="24"/>
-          <w:szCs w:val="24"/>
-        </w:rPr>
-      </w:pPr>
-      <w:r>
-        <w:rPr>
-          <w:rFonts w:ascii="Arial" w:eastAsia="ArialMT" w:hAnsi="Arial" w:cs="Arial"/>
+          <w:rFonts w:ascii="Times New Roman" w:eastAsia="ArialMT" w:hAnsi="Times New Roman" w:cs="Times New Roman"/>
+          <w:sz w:val="24"/>
+          <w:szCs w:val="24"/>
+        </w:rPr>
+      </w:pPr>
+      <w:r>
+        <w:rPr>
+          <w:rFonts w:ascii="Times New Roman" w:eastAsia="ArialMT" w:hAnsi="Times New Roman" w:cs="Times New Roman"/>
           <w:sz w:val="24"/>
           <w:szCs w:val="24"/>
         </w:rPr>
@@ -22,23 +22,23 @@
     <w:p>
       <w:pPr>
         <w:rPr>
-          <w:rFonts w:ascii="Arial" w:eastAsia="ArialMT" w:hAnsi="Arial" w:cs="Arial"/>
-          <w:sz w:val="24"/>
-          <w:szCs w:val="24"/>
-        </w:rPr>
-      </w:pPr>
-    </w:p>
-    <w:p>
-      <w:pPr>
-        <w:rPr>
-          <w:rFonts w:ascii="Arial" w:eastAsia="ArialMT" w:hAnsi="Arial" w:cs="Arial"/>
-          <w:sz w:val="24"/>
-          <w:szCs w:val="24"/>
-        </w:rPr>
-      </w:pPr>
-      <w:r>
-        <w:rPr>
-          <w:rFonts w:ascii="Arial" w:eastAsia="ArialMT" w:hAnsi="Arial" w:cs="Arial"/>
+          <w:rFonts w:ascii="Times New Roman" w:eastAsia="ArialMT" w:hAnsi="Times New Roman" w:cs="Times New Roman"/>
+          <w:sz w:val="24"/>
+          <w:szCs w:val="24"/>
+        </w:rPr>
+      </w:pPr>
+    </w:p>
+    <w:p>
+      <w:pPr>
+        <w:rPr>
+          <w:rFonts w:ascii="Times New Roman" w:eastAsia="ArialMT" w:hAnsi="Times New Roman" w:cs="Times New Roman"/>
+          <w:sz w:val="24"/>
+          <w:szCs w:val="24"/>
+        </w:rPr>
+      </w:pPr>
+      <w:r>
+        <w:rPr>
+          <w:rFonts w:ascii="Times New Roman" w:eastAsia="ArialMT" w:hAnsi="Times New Roman" w:cs="Times New Roman"/>
           <w:sz w:val="24"/>
           <w:szCs w:val="24"/>
         </w:rPr>
@@ -46,7 +46,7 @@
       </w:r>
       <w:r>
         <w:rPr>
-          <w:rFonts w:ascii="Arial" w:eastAsia="NotoSansSymbols" w:hAnsi="Arial" w:cs="Arial"/>
+          <w:rFonts w:ascii="Times New Roman" w:eastAsia="Times New Roman" w:hAnsi="Times New Roman" w:cs="Times New Roman" w:hint="eastAsia"/>
           <w:sz w:val="24"/>
           <w:szCs w:val="24"/>
         </w:rPr>
@@ -54,7 +54,7 @@
       </w:r>
       <w:r>
         <w:rPr>
-          <w:rFonts w:ascii="Arial" w:eastAsia="ArialMT" w:hAnsi="Arial" w:cs="Arial"/>
+          <w:rFonts w:ascii="Times New Roman" w:eastAsia="ArialMT" w:hAnsi="Times New Roman" w:cs="Times New Roman"/>
           <w:sz w:val="24"/>
           <w:szCs w:val="24"/>
         </w:rPr>
@@ -64,35 +64,87 @@
     <w:p>
       <w:pPr>
         <w:rPr>
-          <w:rFonts w:ascii="Arial" w:eastAsia="ArialMT" w:hAnsi="Arial" w:cs="Arial"/>
-          <w:sz w:val="24"/>
-          <w:szCs w:val="24"/>
-        </w:rPr>
-      </w:pPr>
-    </w:p>
-    <w:p>
-      <w:pPr>
-        <w:rPr>
-          <w:rFonts w:ascii="Arial" w:eastAsia="ArialMT" w:hAnsi="Arial" w:cs="Arial"/>
-          <w:sz w:val="24"/>
-          <w:szCs w:val="24"/>
-        </w:rPr>
-      </w:pPr>
-    </w:p>
-    <w:p>
-      <w:pPr>
-        <w:rPr>
-          <w:rFonts w:ascii="Arial" w:hAnsi="Arial" w:cs="Arial"/>
-          <w:sz w:val="24"/>
-          <w:szCs w:val="24"/>
-        </w:rPr>
-      </w:pPr>
-      <w:r>
-        <w:rPr>
-          <w:rFonts w:ascii="Arial" w:hAnsi="Arial" w:cs="Arial"/>
-          <w:sz w:val="24"/>
-          <w:szCs w:val="24"/>
-        </w:rPr>
+          <w:rFonts w:ascii="Times New Roman" w:eastAsia="ArialMT" w:hAnsi="Times New Roman" w:cs="Times New Roman"/>
+          <w:sz w:val="24"/>
+          <w:szCs w:val="24"/>
+        </w:rPr>
+      </w:pPr>
+      <w:r>
+        <w:rPr>
+          <w:rFonts w:ascii="Times New Roman" w:eastAsia="ArialMT" w:hAnsi="Times New Roman" w:cs="Times New Roman"/>
+          <w:sz w:val="24"/>
+          <w:szCs w:val="24"/>
+        </w:rPr>
+        <w:drawing>
+          <wp:inline distT="0" distB="0" distL="0" distR="0" wp14:anchorId="75D67E8B" wp14:editId="5E6831B0">
+            <wp:extent cx="5486400" cy="3514725"/>
+            <wp:effectExtent l="0" t="0" r="0" b="9525"/>
+            <wp:docPr id="5" name="Picture 5"/>
+            <wp:cNvGraphicFramePr>
+              <a:graphicFrameLocks xmlns:a="http://schemas.openxmlformats.org/drawingml/2006/main" noChangeAspect="1"/>
+            </wp:cNvGraphicFramePr>
+            <a:graphic xmlns:a="http://schemas.openxmlformats.org/drawingml/2006/main">
+              <a:graphicData uri="http://schemas.openxmlformats.org/drawingml/2006/picture">
+                <pic:pic xmlns:pic="http://schemas.openxmlformats.org/drawingml/2006/picture">
+                  <pic:nvPicPr>
+                    <pic:cNvPr id="1" name=""/>
+                    <pic:cNvPicPr/>
+                  </pic:nvPicPr>
+                  <pic:blipFill>
+                    <a:blip r:embed="rId5"/>
+                    <a:stretch>
+                      <a:fillRect/>
+                    </a:stretch>
+                  </pic:blipFill>
+                  <pic:spPr>
+                    <a:xfrm>
+                      <a:off x="0" y="0"/>
+                      <a:ext cx="5486400" cy="3514725"/>
+                    </a:xfrm>
+                    <a:prstGeom prst="rect">
+                      <a:avLst/>
+                    </a:prstGeom>
+                  </pic:spPr>
+                </pic:pic>
+              </a:graphicData>
+            </a:graphic>
+          </wp:inline>
+        </w:drawing>
+      </w:r>
+    </w:p>
+    <w:p>
+      <w:pPr>
+        <w:rPr>
+          <w:rFonts w:ascii="Times New Roman" w:eastAsia="ArialMT" w:hAnsi="Times New Roman" w:cs="Times New Roman"/>
+          <w:sz w:val="24"/>
+          <w:szCs w:val="24"/>
+        </w:rPr>
+      </w:pPr>
+    </w:p>
+    <w:p>
+      <w:pPr>
+        <w:rPr>
+          <w:rFonts w:ascii="Times New Roman" w:eastAsia="ArialMT" w:hAnsi="Times New Roman" w:cs="Times New Roman"/>
+          <w:sz w:val="24"/>
+          <w:szCs w:val="24"/>
+        </w:rPr>
+      </w:pPr>
+    </w:p>
+    <w:p>
+      <w:pPr>
+        <w:rPr>
+          <w:rFonts w:ascii="Times New Roman" w:hAnsi="Times New Roman" w:cs="Times New Roman"/>
+          <w:sz w:val="24"/>
+          <w:szCs w:val="24"/>
+        </w:rPr>
+      </w:pPr>
+      <w:r>
+        <w:rPr>
+          <w:rFonts w:ascii="Times New Roman" w:hAnsi="Times New Roman" w:cs="Times New Roman"/>
+          <w:sz w:val="24"/>
+          <w:szCs w:val="24"/>
+        </w:rPr>
+        <w:lastRenderedPageBreak/>
         <w:drawing>
           <wp:inline distT="0" distB="0" distL="0" distR="0" wp14:anchorId="7D3DF055" wp14:editId="0EAC069E">
             <wp:extent cx="5486400" cy="4008755"/>
@@ -109,7 +161,7 @@
                     <pic:cNvPicPr/>
                   </pic:nvPicPr>
                   <pic:blipFill>
-                    <a:blip r:embed="rId4"/>
+                    <a:blip r:embed="rId6"/>
                     <a:stretch>
                       <a:fillRect/>
                     </a:stretch>
@@ -130,6 +182,438 @@
         </w:drawing>
       </w:r>
     </w:p>
+    <w:p>
+      <w:pPr>
+        <w:rPr>
+          <w:rFonts w:ascii="Times New Roman" w:hAnsi="Times New Roman" w:cs="Times New Roman"/>
+          <w:sz w:val="24"/>
+          <w:szCs w:val="24"/>
+        </w:rPr>
+      </w:pPr>
+    </w:p>
+    <w:p>
+      <w:pPr>
+        <w:jc w:val="left"/>
+        <w:rPr>
+          <w:rFonts w:ascii="Times New Roman" w:hAnsi="Times New Roman" w:cs="Times New Roman"/>
+          <w:sz w:val="24"/>
+          <w:szCs w:val="24"/>
+        </w:rPr>
+      </w:pPr>
+      <w:r>
+        <w:rPr>
+          <w:rFonts w:ascii="Times New Roman" w:hAnsi="Times New Roman" w:cs="Times New Roman"/>
+          <w:sz w:val="24"/>
+          <w:szCs w:val="24"/>
+        </w:rPr>
+        <w:br w:type="page"/>
+      </w:r>
+    </w:p>
+    <w:p>
+      <w:pPr>
+        <w:rPr>
+          <w:rFonts w:ascii="Times New Roman" w:hAnsi="Times New Roman" w:cs="Times New Roman"/>
+          <w:sz w:val="24"/>
+          <w:szCs w:val="24"/>
+        </w:rPr>
+      </w:pPr>
+      <w:r>
+        <w:rPr>
+          <w:rFonts w:ascii="Times New Roman" w:hAnsi="Times New Roman" w:cs="Times New Roman"/>
+          <w:sz w:val="24"/>
+          <w:szCs w:val="24"/>
+        </w:rPr>
+        <w:lastRenderedPageBreak/>
+        <w:t>Modelo entidad relación</w:t>
+      </w:r>
+    </w:p>
+    <w:p>
+      <w:pPr>
+        <w:rPr>
+          <w:rFonts w:ascii="Times New Roman" w:hAnsi="Times New Roman" w:cs="Times New Roman"/>
+          <w:sz w:val="24"/>
+          <w:szCs w:val="24"/>
+        </w:rPr>
+      </w:pPr>
+      <w:r>
+        <w:rPr>
+          <w:rFonts w:ascii="Times New Roman" w:hAnsi="Times New Roman" w:cs="Times New Roman"/>
+          <w:sz w:val="24"/>
+          <w:szCs w:val="24"/>
+        </w:rPr>
+        <w:t>Enunciado</w:t>
+      </w:r>
+      <w:r>
+        <w:rPr>
+          <w:rFonts w:ascii="Times New Roman" w:hAnsi="Times New Roman" w:cs="Times New Roman"/>
+          <w:sz w:val="24"/>
+          <w:szCs w:val="24"/>
+        </w:rPr>
+        <w:t xml:space="preserve"> para el planteamiento del modelo entidad relación</w:t>
+      </w:r>
+      <w:r>
+        <w:rPr>
+          <w:rFonts w:ascii="Times New Roman" w:hAnsi="Times New Roman" w:cs="Times New Roman"/>
+          <w:sz w:val="24"/>
+          <w:szCs w:val="24"/>
+        </w:rPr>
+        <w:t>:</w:t>
+      </w:r>
+    </w:p>
+    <w:p>
+      <w:pPr>
+        <w:numPr>
+          <w:ilvl w:val="0"/>
+          <w:numId w:val="1"/>
+        </w:numPr>
+        <w:shd w:val="clear" w:color="auto" w:fill="FFFFFF"/>
+        <w:spacing w:before="100" w:beforeAutospacing="1" w:after="100" w:afterAutospacing="1"/>
+        <w:jc w:val="left"/>
+        <w:rPr>
+          <w:rFonts w:ascii="Times New Roman" w:eastAsia="Times New Roman" w:hAnsi="Times New Roman" w:cs="Times New Roman"/>
+          <w:color w:val="24292F"/>
+          <w:kern w:val="0"/>
+          <w:sz w:val="24"/>
+          <w:szCs w:val="24"/>
+        </w:rPr>
+      </w:pPr>
+      <w:r>
+        <w:rPr>
+          <w:rFonts w:ascii="Times New Roman" w:eastAsia="Times New Roman" w:hAnsi="Times New Roman" w:cs="Times New Roman"/>
+          <w:color w:val="24292F"/>
+          <w:kern w:val="0"/>
+          <w:sz w:val="24"/>
+          <w:szCs w:val="24"/>
+        </w:rPr>
+        <w:t>Las atracciones que están en el parque fueron adquiridas a un proveedor (nacional o internacional) el cual debe tener una información de contacto y son manipuladas por un empleado (operador).</w:t>
+      </w:r>
+    </w:p>
+    <w:p>
+      <w:pPr>
+        <w:shd w:val="clear" w:color="auto" w:fill="FFFFFF"/>
+        <w:spacing w:before="100" w:beforeAutospacing="1" w:after="100" w:afterAutospacing="1"/>
+        <w:ind w:left="720"/>
+        <w:jc w:val="left"/>
+        <w:rPr>
+          <w:rFonts w:ascii="Times New Roman" w:eastAsia="Times New Roman" w:hAnsi="Times New Roman" w:cs="Times New Roman"/>
+          <w:color w:val="24292F"/>
+          <w:kern w:val="0"/>
+          <w:sz w:val="24"/>
+          <w:szCs w:val="24"/>
+        </w:rPr>
+      </w:pPr>
+      <w:r>
+        <w:rPr>
+          <w:rFonts w:ascii="Times New Roman" w:eastAsia="Times New Roman" w:hAnsi="Times New Roman" w:cs="Times New Roman"/>
+          <w:color w:val="24292F"/>
+          <w:kern w:val="0"/>
+          <w:sz w:val="24"/>
+          <w:szCs w:val="24"/>
+        </w:rPr>
+        <w:t xml:space="preserve">Corrección: El MER platea no establece una relación entre atracción y un empleado con cargo de operador, por lo </w:t>
+      </w:r>
+      <w:r>
+        <w:rPr>
+          <w:rFonts w:ascii="Times New Roman" w:eastAsia="Times New Roman" w:hAnsi="Times New Roman" w:cs="Times New Roman"/>
+          <w:color w:val="24292F"/>
+          <w:kern w:val="0"/>
+          <w:sz w:val="24"/>
+          <w:szCs w:val="24"/>
+        </w:rPr>
+        <w:t>tanto,</w:t>
+      </w:r>
+      <w:r>
+        <w:rPr>
+          <w:rFonts w:ascii="Times New Roman" w:eastAsia="Times New Roman" w:hAnsi="Times New Roman" w:cs="Times New Roman"/>
+          <w:color w:val="24292F"/>
+          <w:kern w:val="0"/>
+          <w:sz w:val="24"/>
+          <w:szCs w:val="24"/>
+        </w:rPr>
+        <w:t xml:space="preserve"> se agrega una tabla operador.</w:t>
+      </w:r>
+    </w:p>
+    <w:p>
+      <w:pPr>
+        <w:numPr>
+          <w:ilvl w:val="0"/>
+          <w:numId w:val="1"/>
+        </w:numPr>
+        <w:shd w:val="clear" w:color="auto" w:fill="FFFFFF"/>
+        <w:spacing w:before="60" w:after="100" w:afterAutospacing="1"/>
+        <w:jc w:val="left"/>
+        <w:rPr>
+          <w:rFonts w:ascii="Times New Roman" w:eastAsia="Times New Roman" w:hAnsi="Times New Roman" w:cs="Times New Roman"/>
+          <w:color w:val="24292F"/>
+          <w:kern w:val="0"/>
+          <w:sz w:val="24"/>
+          <w:szCs w:val="24"/>
+        </w:rPr>
+      </w:pPr>
+      <w:r>
+        <w:rPr>
+          <w:rFonts w:ascii="Times New Roman" w:eastAsia="Times New Roman" w:hAnsi="Times New Roman" w:cs="Times New Roman"/>
+          <w:color w:val="24292F"/>
+          <w:kern w:val="0"/>
+          <w:sz w:val="24"/>
+          <w:szCs w:val="24"/>
+        </w:rPr>
+        <w:t>Las atracciones que hay en el parque pueden necesitar un mantenimiento que será realizado por un técnico (nombre, especialidad y demás información que considere relevante) por medio de una orden de servicio (fecha, duración).</w:t>
+      </w:r>
+    </w:p>
+    <w:p>
+      <w:pPr>
+        <w:numPr>
+          <w:ilvl w:val="0"/>
+          <w:numId w:val="1"/>
+        </w:numPr>
+        <w:shd w:val="clear" w:color="auto" w:fill="FFFFFF"/>
+        <w:spacing w:before="60" w:after="100" w:afterAutospacing="1"/>
+        <w:jc w:val="left"/>
+        <w:rPr>
+          <w:rFonts w:ascii="Times New Roman" w:eastAsia="Times New Roman" w:hAnsi="Times New Roman" w:cs="Times New Roman"/>
+          <w:color w:val="24292F"/>
+          <w:kern w:val="0"/>
+          <w:sz w:val="24"/>
+          <w:szCs w:val="24"/>
+        </w:rPr>
+      </w:pPr>
+      <w:r>
+        <w:rPr>
+          <w:rFonts w:ascii="Times New Roman" w:eastAsia="Times New Roman" w:hAnsi="Times New Roman" w:cs="Times New Roman"/>
+          <w:color w:val="24292F"/>
+          <w:kern w:val="0"/>
+          <w:sz w:val="24"/>
+          <w:szCs w:val="24"/>
+        </w:rPr>
+        <w:t>Para poder ingresar a las atracciones es necesario comprar un brazalete el cual es adquirido por los clientes.</w:t>
+      </w:r>
+    </w:p>
+    <w:p>
+      <w:pPr>
+        <w:shd w:val="clear" w:color="auto" w:fill="FFFFFF"/>
+        <w:spacing w:before="60" w:after="100" w:afterAutospacing="1"/>
+        <w:ind w:left="720"/>
+        <w:jc w:val="center"/>
+        <w:rPr>
+          <w:rFonts w:ascii="Times New Roman" w:eastAsia="Times New Roman" w:hAnsi="Times New Roman" w:cs="Times New Roman"/>
+          <w:color w:val="24292F"/>
+          <w:kern w:val="0"/>
+          <w:sz w:val="24"/>
+          <w:szCs w:val="24"/>
+        </w:rPr>
+      </w:pPr>
+      <w:r>
+        <w:rPr>
+          <w:rFonts w:ascii="Times New Roman" w:hAnsi="Times New Roman" w:cs="Times New Roman"/>
+          <w:sz w:val="24"/>
+          <w:szCs w:val="24"/>
+        </w:rPr>
+        <w:drawing>
+          <wp:inline distT="0" distB="0" distL="0" distR="0" wp14:anchorId="62872C03" wp14:editId="12D1ED91">
+            <wp:extent cx="5458881" cy="4004441"/>
+            <wp:effectExtent l="0" t="0" r="8890" b="0"/>
+            <wp:docPr id="2" name="Picture 2"/>
+            <wp:cNvGraphicFramePr>
+              <a:graphicFrameLocks xmlns:a="http://schemas.openxmlformats.org/drawingml/2006/main" noChangeAspect="1"/>
+            </wp:cNvGraphicFramePr>
+            <a:graphic xmlns:a="http://schemas.openxmlformats.org/drawingml/2006/main">
+              <a:graphicData uri="http://schemas.openxmlformats.org/drawingml/2006/picture">
+                <pic:pic xmlns:pic="http://schemas.openxmlformats.org/drawingml/2006/picture">
+                  <pic:nvPicPr>
+                    <pic:cNvPr id="1" name=""/>
+                    <pic:cNvPicPr/>
+                  </pic:nvPicPr>
+                  <pic:blipFill>
+                    <a:blip r:embed="rId7"/>
+                    <a:stretch>
+                      <a:fillRect/>
+                    </a:stretch>
+                  </pic:blipFill>
+                  <pic:spPr>
+                    <a:xfrm>
+                      <a:off x="0" y="0"/>
+                      <a:ext cx="5514881" cy="4045521"/>
+                    </a:xfrm>
+                    <a:prstGeom prst="rect">
+                      <a:avLst/>
+                    </a:prstGeom>
+                  </pic:spPr>
+                </pic:pic>
+              </a:graphicData>
+            </a:graphic>
+          </wp:inline>
+        </w:drawing>
+      </w:r>
+    </w:p>
+    <w:p>
+      <w:pPr>
+        <w:shd w:val="clear" w:color="auto" w:fill="FFFFFF"/>
+        <w:spacing w:before="60" w:after="100" w:afterAutospacing="1"/>
+        <w:ind w:left="720"/>
+        <w:jc w:val="center"/>
+        <w:rPr>
+          <w:rFonts w:ascii="Times New Roman" w:eastAsia="Times New Roman" w:hAnsi="Times New Roman" w:cs="Times New Roman"/>
+          <w:color w:val="24292F"/>
+          <w:kern w:val="0"/>
+          <w:sz w:val="24"/>
+          <w:szCs w:val="24"/>
+        </w:rPr>
+      </w:pPr>
+    </w:p>
+    <w:p>
+      <w:pPr>
+        <w:jc w:val="left"/>
+        <w:rPr>
+          <w:rFonts w:ascii="Times New Roman" w:eastAsia="Times New Roman" w:hAnsi="Times New Roman" w:cs="Times New Roman"/>
+          <w:color w:val="24292F"/>
+          <w:kern w:val="0"/>
+          <w:sz w:val="24"/>
+          <w:szCs w:val="24"/>
+        </w:rPr>
+      </w:pPr>
+      <w:r>
+        <w:rPr>
+          <w:rFonts w:ascii="Times New Roman" w:eastAsia="Times New Roman" w:hAnsi="Times New Roman" w:cs="Times New Roman"/>
+          <w:color w:val="24292F"/>
+          <w:kern w:val="0"/>
+          <w:sz w:val="24"/>
+          <w:szCs w:val="24"/>
+        </w:rPr>
+        <w:br w:type="page"/>
+      </w:r>
+    </w:p>
+    <w:p>
+      <w:pPr>
+        <w:shd w:val="clear" w:color="auto" w:fill="FFFFFF"/>
+        <w:tabs>
+          <w:tab w:val="left" w:pos="3360"/>
+        </w:tabs>
+        <w:spacing w:before="60" w:after="100" w:afterAutospacing="1"/>
+        <w:ind w:left="720"/>
+        <w:jc w:val="left"/>
+        <w:rPr>
+          <w:rFonts w:ascii="Times New Roman" w:eastAsia="Times New Roman" w:hAnsi="Times New Roman" w:cs="Times New Roman"/>
+          <w:color w:val="24292F"/>
+          <w:kern w:val="0"/>
+          <w:sz w:val="24"/>
+          <w:szCs w:val="24"/>
+        </w:rPr>
+      </w:pPr>
+      <w:r>
+        <w:rPr>
+          <w:rFonts w:ascii="Times New Roman" w:eastAsia="Times New Roman" w:hAnsi="Times New Roman" w:cs="Times New Roman"/>
+          <w:color w:val="24292F"/>
+          <w:kern w:val="0"/>
+          <w:sz w:val="24"/>
+          <w:szCs w:val="24"/>
+        </w:rPr>
+        <w:lastRenderedPageBreak/>
+        <w:t>Corrección</w:t>
+      </w:r>
+      <w:r>
+        <w:rPr>
+          <w:rFonts w:ascii="Times New Roman" w:eastAsia="Times New Roman" w:hAnsi="Times New Roman" w:cs="Times New Roman"/>
+          <w:color w:val="24292F"/>
+          <w:kern w:val="0"/>
+          <w:sz w:val="24"/>
+          <w:szCs w:val="24"/>
+        </w:rPr>
+        <w:tab/>
+      </w:r>
+    </w:p>
+    <w:p>
+      <w:pPr>
+        <w:shd w:val="clear" w:color="auto" w:fill="FFFFFF"/>
+        <w:spacing w:before="60" w:after="100" w:afterAutospacing="1"/>
+        <w:ind w:left="720"/>
+        <w:jc w:val="left"/>
+        <w:rPr>
+          <w:rFonts w:ascii="Times New Roman" w:eastAsia="Times New Roman" w:hAnsi="Times New Roman" w:cs="Times New Roman"/>
+          <w:color w:val="24292F"/>
+          <w:kern w:val="0"/>
+          <w:sz w:val="24"/>
+          <w:szCs w:val="24"/>
+        </w:rPr>
+      </w:pPr>
+      <w:r>
+        <w:rPr>
+          <w:rFonts w:ascii="Times New Roman" w:eastAsia="Times New Roman" w:hAnsi="Times New Roman" w:cs="Times New Roman"/>
+          <w:color w:val="24292F"/>
+          <w:kern w:val="0"/>
+          <w:sz w:val="24"/>
+          <w:szCs w:val="24"/>
+        </w:rPr>
+        <w:drawing>
+          <wp:inline distT="0" distB="0" distL="0" distR="0" wp14:anchorId="25AEBAF6" wp14:editId="20EC5409">
+            <wp:extent cx="5486400" cy="2500630"/>
+            <wp:effectExtent l="0" t="0" r="0" b="0"/>
+            <wp:docPr id="4" name="Picture 4" descr="Graphical user interface, table, Excel&#10;&#10;Description automatically generated"/>
+            <wp:cNvGraphicFramePr>
+              <a:graphicFrameLocks xmlns:a="http://schemas.openxmlformats.org/drawingml/2006/main" noChangeAspect="1"/>
+            </wp:cNvGraphicFramePr>
+            <a:graphic xmlns:a="http://schemas.openxmlformats.org/drawingml/2006/main">
+              <a:graphicData uri="http://schemas.openxmlformats.org/drawingml/2006/picture">
+                <pic:pic xmlns:pic="http://schemas.openxmlformats.org/drawingml/2006/picture">
+                  <pic:nvPicPr>
+                    <pic:cNvPr id="4" name="Picture 4" descr="Graphical user interface, table, Excel&#10;&#10;Description automatically generated"/>
+                    <pic:cNvPicPr/>
+                  </pic:nvPicPr>
+                  <pic:blipFill>
+                    <a:blip r:embed="rId8"/>
+                    <a:stretch>
+                      <a:fillRect/>
+                    </a:stretch>
+                  </pic:blipFill>
+                  <pic:spPr>
+                    <a:xfrm>
+                      <a:off x="0" y="0"/>
+                      <a:ext cx="5486400" cy="2500630"/>
+                    </a:xfrm>
+                    <a:prstGeom prst="rect">
+                      <a:avLst/>
+                    </a:prstGeom>
+                  </pic:spPr>
+                </pic:pic>
+              </a:graphicData>
+            </a:graphic>
+          </wp:inline>
+        </w:drawing>
+      </w:r>
+    </w:p>
+    <w:p>
+      <w:pPr>
+        <w:shd w:val="clear" w:color="auto" w:fill="FFFFFF"/>
+        <w:spacing w:before="60" w:after="100" w:afterAutospacing="1"/>
+        <w:ind w:left="360"/>
+        <w:jc w:val="left"/>
+        <w:rPr>
+          <w:rFonts w:ascii="Times New Roman" w:eastAsia="Times New Roman" w:hAnsi="Times New Roman" w:cs="Times New Roman"/>
+          <w:color w:val="24292F"/>
+          <w:kern w:val="0"/>
+          <w:sz w:val="24"/>
+          <w:szCs w:val="24"/>
+        </w:rPr>
+      </w:pPr>
+    </w:p>
+    <w:p>
+      <w:pPr>
+        <w:rPr>
+          <w:rFonts w:ascii="Times New Roman" w:hAnsi="Times New Roman" w:cs="Times New Roman"/>
+          <w:sz w:val="24"/>
+          <w:szCs w:val="24"/>
+        </w:rPr>
+      </w:pPr>
+    </w:p>
+    <w:p>
+      <w:pPr>
+        <w:rPr>
+          <w:rFonts w:ascii="Times New Roman" w:hAnsi="Times New Roman" w:cs="Times New Roman"/>
+          <w:sz w:val="24"/>
+          <w:szCs w:val="24"/>
+        </w:rPr>
+      </w:pPr>
+    </w:p>
     <w:sectPr>
       <w:pgSz w:w="12240" w:h="15840"/>
       <w:pgMar w:top="1440" w:right="1800" w:bottom="1440" w:left="1800" w:header="720" w:footer="720" w:gutter="0"/>
@@ -138,6 +622,255 @@
     </w:sectPr>
   </w:body>
 </w:document>
+</file>
+
+<file path=word/numbering.xml><?xml version="1.0" encoding="utf-8"?>
+<w:numbering xmlns:wpc="http://schemas.microsoft.com/office/word/2010/wordprocessingCanvas" xmlns:cx="http://schemas.microsoft.com/office/drawing/2014/chartex" xmlns:cx1="http://schemas.microsoft.com/office/drawing/2015/9/8/chartex" xmlns:cx2="http://schemas.microsoft.com/office/drawing/2015/10/21/chartex" xmlns:cx3="http://schemas.microsoft.com/office/drawing/2016/5/9/chartex" xmlns:cx4="http://schemas.microsoft.com/office/drawing/2016/5/10/chartex" xmlns:cx5="http://schemas.microsoft.com/office/drawing/2016/5/11/chartex" xmlns:cx6="http://schemas.microsoft.com/office/drawing/2016/5/12/chartex" xmlns:cx7="http://schemas.microsoft.com/office/drawing/2016/5/13/chartex" xmlns:cx8="http://schemas.microsoft.com/office/drawing/2016/5/14/chartex" xmlns:mc="http://schemas.openxmlformats.org/markup-compatibility/2006" xmlns:aink="http://schemas.microsoft.com/office/drawing/2016/ink" xmlns:am3d="http://schemas.microsoft.com/office/drawing/2017/model3d" xmlns:o="urn:schemas-microsoft-com:office:office" xmlns:oel="http://schemas.microsoft.com/office/2019/extlst" xmlns:r="http://schemas.openxmlformats.org/officeDocument/2006/relationships" xmlns:m="http://schemas.openxmlformats.org/officeDocument/2006/math" xmlns:v="urn:schemas-microsoft-com:vml" xmlns:wp14="http://schemas.microsoft.com/office/word/2010/wordprocessingDrawing" xmlns:wp="http://schemas.openxmlformats.org/drawingml/2006/wordprocessingDrawing" xmlns:w10="urn:schemas-microsoft-com:office:word" xmlns:w="http://schemas.openxmlformats.org/wordprocessingml/2006/main" xmlns:w14="http://schemas.microsoft.com/office/word/2010/wordml" xmlns:w15="http://schemas.microsoft.com/office/word/2012/wordml" xmlns:w16cex="http://schemas.microsoft.com/office/word/2018/wordml/cex" xmlns:w16cid="http://schemas.microsoft.com/office/word/2016/wordml/cid" xmlns:w16="http://schemas.microsoft.com/office/word/2018/wordml" xmlns:w16sdtdh="http://schemas.microsoft.com/office/word/2020/wordml/sdtdatahash" xmlns:w16se="http://schemas.microsoft.com/office/word/2015/wordml/symex" xmlns:wpg="http://schemas.microsoft.com/office/word/2010/wordprocessingGroup" xmlns:wpi="http://schemas.microsoft.com/office/word/2010/wordprocessingInk" xmlns:wne="http://schemas.microsoft.com/office/word/2006/wordml" xmlns:wps="http://schemas.microsoft.com/office/word/2010/wordprocessingShape" mc:Ignorable="w14 w15 w16se w16cid w16 w16cex w16sdtdh wp14">
+  <w:abstractNum w:abstractNumId="0" w15:restartNumberingAfterBreak="0">
+    <w:nsid w:val="13B07B16"/>
+    <w:multiLevelType w:val="hybridMultilevel"/>
+    <w:tmpl w:val="6A9EA2DE"/>
+    <w:lvl w:ilvl="0" w:tplc="240A000F">
+      <w:start w:val="1"/>
+      <w:numFmt w:val="decimal"/>
+      <w:lvlText w:val="%1."/>
+      <w:lvlJc w:val="left"/>
+      <w:pPr>
+        <w:ind w:left="720" w:hanging="360"/>
+      </w:pPr>
+      <w:rPr>
+        <w:rFonts w:hint="default"/>
+      </w:rPr>
+    </w:lvl>
+    <w:lvl w:ilvl="1" w:tplc="240A0019" w:tentative="1">
+      <w:start w:val="1"/>
+      <w:numFmt w:val="lowerLetter"/>
+      <w:lvlText w:val="%2."/>
+      <w:lvlJc w:val="left"/>
+      <w:pPr>
+        <w:ind w:left="1440" w:hanging="360"/>
+      </w:pPr>
+    </w:lvl>
+    <w:lvl w:ilvl="2" w:tplc="240A001B" w:tentative="1">
+      <w:start w:val="1"/>
+      <w:numFmt w:val="lowerRoman"/>
+      <w:lvlText w:val="%3."/>
+      <w:lvlJc w:val="right"/>
+      <w:pPr>
+        <w:ind w:left="2160" w:hanging="180"/>
+      </w:pPr>
+    </w:lvl>
+    <w:lvl w:ilvl="3" w:tplc="240A000F" w:tentative="1">
+      <w:start w:val="1"/>
+      <w:numFmt w:val="decimal"/>
+      <w:lvlText w:val="%4."/>
+      <w:lvlJc w:val="left"/>
+      <w:pPr>
+        <w:ind w:left="2880" w:hanging="360"/>
+      </w:pPr>
+    </w:lvl>
+    <w:lvl w:ilvl="4" w:tplc="240A0019" w:tentative="1">
+      <w:start w:val="1"/>
+      <w:numFmt w:val="lowerLetter"/>
+      <w:lvlText w:val="%5."/>
+      <w:lvlJc w:val="left"/>
+      <w:pPr>
+        <w:ind w:left="3600" w:hanging="360"/>
+      </w:pPr>
+    </w:lvl>
+    <w:lvl w:ilvl="5" w:tplc="240A001B" w:tentative="1">
+      <w:start w:val="1"/>
+      <w:numFmt w:val="lowerRoman"/>
+      <w:lvlText w:val="%6."/>
+      <w:lvlJc w:val="right"/>
+      <w:pPr>
+        <w:ind w:left="4320" w:hanging="180"/>
+      </w:pPr>
+    </w:lvl>
+    <w:lvl w:ilvl="6" w:tplc="240A000F" w:tentative="1">
+      <w:start w:val="1"/>
+      <w:numFmt w:val="decimal"/>
+      <w:lvlText w:val="%7."/>
+      <w:lvlJc w:val="left"/>
+      <w:pPr>
+        <w:ind w:left="5040" w:hanging="360"/>
+      </w:pPr>
+    </w:lvl>
+    <w:lvl w:ilvl="7" w:tplc="240A0019" w:tentative="1">
+      <w:start w:val="1"/>
+      <w:numFmt w:val="lowerLetter"/>
+      <w:lvlText w:val="%8."/>
+      <w:lvlJc w:val="left"/>
+      <w:pPr>
+        <w:ind w:left="5760" w:hanging="360"/>
+      </w:pPr>
+    </w:lvl>
+    <w:lvl w:ilvl="8" w:tplc="240A001B" w:tentative="1">
+      <w:start w:val="1"/>
+      <w:numFmt w:val="lowerRoman"/>
+      <w:lvlText w:val="%9."/>
+      <w:lvlJc w:val="right"/>
+      <w:pPr>
+        <w:ind w:left="6480" w:hanging="180"/>
+      </w:pPr>
+    </w:lvl>
+  </w:abstractNum>
+  <w:abstractNum w:abstractNumId="1" w15:restartNumberingAfterBreak="0">
+    <w:nsid w:val="69941B08"/>
+    <w:multiLevelType w:val="multilevel"/>
+    <w:tmpl w:val="CB609864"/>
+    <w:lvl w:ilvl="0">
+      <w:start w:val="1"/>
+      <w:numFmt w:val="decimal"/>
+      <w:lvlText w:val="%1."/>
+      <w:lvlJc w:val="left"/>
+      <w:pPr>
+        <w:tabs>
+          <w:tab w:val="num" w:pos="720"/>
+        </w:tabs>
+        <w:ind w:left="720" w:hanging="360"/>
+      </w:pPr>
+      <w:rPr>
+        <w:rFonts w:hint="default"/>
+        <w:sz w:val="20"/>
+      </w:rPr>
+    </w:lvl>
+    <w:lvl w:ilvl="1" w:tentative="1">
+      <w:start w:val="1"/>
+      <w:numFmt w:val="bullet"/>
+      <w:lvlText w:val="o"/>
+      <w:lvlJc w:val="left"/>
+      <w:pPr>
+        <w:tabs>
+          <w:tab w:val="num" w:pos="1440"/>
+        </w:tabs>
+        <w:ind w:left="1440" w:hanging="360"/>
+      </w:pPr>
+      <w:rPr>
+        <w:rFonts w:ascii="Courier New" w:hAnsi="Courier New" w:hint="default"/>
+        <w:sz w:val="20"/>
+      </w:rPr>
+    </w:lvl>
+    <w:lvl w:ilvl="2" w:tentative="1">
+      <w:start w:val="1"/>
+      <w:numFmt w:val="bullet"/>
+      <w:lvlText w:val=""/>
+      <w:lvlJc w:val="left"/>
+      <w:pPr>
+        <w:tabs>
+          <w:tab w:val="num" w:pos="2160"/>
+        </w:tabs>
+        <w:ind w:left="2160" w:hanging="360"/>
+      </w:pPr>
+      <w:rPr>
+        <w:rFonts w:ascii="Wingdings" w:hAnsi="Wingdings" w:hint="default"/>
+        <w:sz w:val="20"/>
+      </w:rPr>
+    </w:lvl>
+    <w:lvl w:ilvl="3" w:tentative="1">
+      <w:start w:val="1"/>
+      <w:numFmt w:val="bullet"/>
+      <w:lvlText w:val=""/>
+      <w:lvlJc w:val="left"/>
+      <w:pPr>
+        <w:tabs>
+          <w:tab w:val="num" w:pos="2880"/>
+        </w:tabs>
+        <w:ind w:left="2880" w:hanging="360"/>
+      </w:pPr>
+      <w:rPr>
+        <w:rFonts w:ascii="Wingdings" w:hAnsi="Wingdings" w:hint="default"/>
+        <w:sz w:val="20"/>
+      </w:rPr>
+    </w:lvl>
+    <w:lvl w:ilvl="4" w:tentative="1">
+      <w:start w:val="1"/>
+      <w:numFmt w:val="bullet"/>
+      <w:lvlText w:val=""/>
+      <w:lvlJc w:val="left"/>
+      <w:pPr>
+        <w:tabs>
+          <w:tab w:val="num" w:pos="3600"/>
+        </w:tabs>
+        <w:ind w:left="3600" w:hanging="360"/>
+      </w:pPr>
+      <w:rPr>
+        <w:rFonts w:ascii="Wingdings" w:hAnsi="Wingdings" w:hint="default"/>
+        <w:sz w:val="20"/>
+      </w:rPr>
+    </w:lvl>
+    <w:lvl w:ilvl="5" w:tentative="1">
+      <w:start w:val="1"/>
+      <w:numFmt w:val="bullet"/>
+      <w:lvlText w:val=""/>
+      <w:lvlJc w:val="left"/>
+      <w:pPr>
+        <w:tabs>
+          <w:tab w:val="num" w:pos="4320"/>
+        </w:tabs>
+        <w:ind w:left="4320" w:hanging="360"/>
+      </w:pPr>
+      <w:rPr>
+        <w:rFonts w:ascii="Wingdings" w:hAnsi="Wingdings" w:hint="default"/>
+        <w:sz w:val="20"/>
+      </w:rPr>
+    </w:lvl>
+    <w:lvl w:ilvl="6" w:tentative="1">
+      <w:start w:val="1"/>
+      <w:numFmt w:val="bullet"/>
+      <w:lvlText w:val=""/>
+      <w:lvlJc w:val="left"/>
+      <w:pPr>
+        <w:tabs>
+          <w:tab w:val="num" w:pos="5040"/>
+        </w:tabs>
+        <w:ind w:left="5040" w:hanging="360"/>
+      </w:pPr>
+      <w:rPr>
+        <w:rFonts w:ascii="Wingdings" w:hAnsi="Wingdings" w:hint="default"/>
+        <w:sz w:val="20"/>
+      </w:rPr>
+    </w:lvl>
+    <w:lvl w:ilvl="7" w:tentative="1">
+      <w:start w:val="1"/>
+      <w:numFmt w:val="bullet"/>
+      <w:lvlText w:val=""/>
+      <w:lvlJc w:val="left"/>
+      <w:pPr>
+        <w:tabs>
+          <w:tab w:val="num" w:pos="5760"/>
+        </w:tabs>
+        <w:ind w:left="5760" w:hanging="360"/>
+      </w:pPr>
+      <w:rPr>
+        <w:rFonts w:ascii="Wingdings" w:hAnsi="Wingdings" w:hint="default"/>
+        <w:sz w:val="20"/>
+      </w:rPr>
+    </w:lvl>
+    <w:lvl w:ilvl="8" w:tentative="1">
+      <w:start w:val="1"/>
+      <w:numFmt w:val="bullet"/>
+      <w:lvlText w:val=""/>
+      <w:lvlJc w:val="left"/>
+      <w:pPr>
+        <w:tabs>
+          <w:tab w:val="num" w:pos="6480"/>
+        </w:tabs>
+        <w:ind w:left="6480" w:hanging="360"/>
+      </w:pPr>
+      <w:rPr>
+        <w:rFonts w:ascii="Wingdings" w:hAnsi="Wingdings" w:hint="default"/>
+        <w:sz w:val="20"/>
+      </w:rPr>
+    </w:lvl>
+  </w:abstractNum>
+  <w:num w:numId="1" w16cid:durableId="857043366">
+    <w:abstractNumId w:val="1"/>
+  </w:num>
+  <w:num w:numId="2" w16cid:durableId="1585996584">
+    <w:abstractNumId w:val="0"/>
+  </w:num>
+</w:numbering>
 </file>
 
 <file path=word/styles.xml><?xml version="1.0" encoding="utf-8"?>
@@ -476,6 +1209,31 @@
     <w:semiHidden/>
     <w:unhideWhenUsed/>
   </w:style>
+  <w:style w:type="table" w:styleId="TableGrid">
+    <w:name w:val="Table Grid"/>
+    <w:basedOn w:val="TableNormal"/>
+    <w:rsid w:val="008C25D1"/>
+    <w:tblPr>
+      <w:tblBorders>
+        <w:top w:val="single" w:sz="4" w:space="0" w:color="auto"/>
+        <w:left w:val="single" w:sz="4" w:space="0" w:color="auto"/>
+        <w:bottom w:val="single" w:sz="4" w:space="0" w:color="auto"/>
+        <w:right w:val="single" w:sz="4" w:space="0" w:color="auto"/>
+        <w:insideH w:val="single" w:sz="4" w:space="0" w:color="auto"/>
+        <w:insideV w:val="single" w:sz="4" w:space="0" w:color="auto"/>
+      </w:tblBorders>
+    </w:tblPr>
+  </w:style>
+  <w:style w:type="paragraph" w:styleId="ListParagraph">
+    <w:name w:val="List Paragraph"/>
+    <w:basedOn w:val="Normal"/>
+    <w:uiPriority w:val="99"/>
+    <w:rsid w:val="008C25D1"/>
+    <w:pPr>
+      <w:ind w:left="720"/>
+      <w:contextualSpacing/>
+    </w:pPr>
+  </w:style>
 </w:styles>
 </file>
 

</xml_diff>

<commit_message>
Diagramar en workbench de la corrección de MER parque norte,
Se adjunto la imagen del diagrama en ela documentación en desarrollo
</commit_message>
<xml_diff>
--- a/C1-2023-QA-T1.docx
+++ b/C1-2023-QA-T1.docx
@@ -588,22 +588,74 @@
         <w:ind w:left="360"/>
         <w:jc w:val="left"/>
         <w:rPr>
-          <w:rFonts w:ascii="Times New Roman" w:eastAsia="Times New Roman" w:hAnsi="Times New Roman" w:cs="Times New Roman"/>
-          <w:color w:val="24292F"/>
-          <w:kern w:val="0"/>
-          <w:sz w:val="24"/>
-          <w:szCs w:val="24"/>
-        </w:rPr>
-      </w:pPr>
-    </w:p>
-    <w:p>
-      <w:pPr>
-        <w:rPr>
           <w:rFonts w:ascii="Times New Roman" w:hAnsi="Times New Roman" w:cs="Times New Roman"/>
           <w:sz w:val="24"/>
           <w:szCs w:val="24"/>
         </w:rPr>
       </w:pPr>
+      <w:r>
+        <w:rPr>
+          <w:rFonts w:ascii="Times New Roman" w:eastAsia="Times New Roman" w:hAnsi="Times New Roman" w:cs="Times New Roman"/>
+          <w:color w:val="24292F"/>
+          <w:kern w:val="0"/>
+          <w:sz w:val="24"/>
+          <w:szCs w:val="24"/>
+        </w:rPr>
+        <w:t>MER parque norte</w:t>
+      </w:r>
+      <w:r>
+        <w:rPr>
+          <w:noProof/>
+        </w:rPr>
+        <w:drawing>
+          <wp:inline distT="0" distB="0" distL="0" distR="0" wp14:anchorId="3B128F3F" wp14:editId="74F37A54">
+            <wp:extent cx="5486400" cy="4928870"/>
+            <wp:effectExtent l="0" t="0" r="0" b="5080"/>
+            <wp:docPr id="6" name="Picture 6"/>
+            <wp:cNvGraphicFramePr>
+              <a:graphicFrameLocks xmlns:a="http://schemas.openxmlformats.org/drawingml/2006/main" noChangeAspect="1"/>
+            </wp:cNvGraphicFramePr>
+            <a:graphic xmlns:a="http://schemas.openxmlformats.org/drawingml/2006/main">
+              <a:graphicData uri="http://schemas.openxmlformats.org/drawingml/2006/picture">
+                <pic:pic xmlns:pic="http://schemas.openxmlformats.org/drawingml/2006/picture">
+                  <pic:nvPicPr>
+                    <pic:cNvPr id="0" name="Picture 1"/>
+                    <pic:cNvPicPr>
+                      <a:picLocks noChangeAspect="1" noChangeArrowheads="1"/>
+                    </pic:cNvPicPr>
+                  </pic:nvPicPr>
+                  <pic:blipFill>
+                    <a:blip r:embed="rId9">
+                      <a:extLst>
+                        <a:ext uri="{28A0092B-C50C-407E-A947-70E740481C1C}">
+                          <a14:useLocalDpi xmlns:a14="http://schemas.microsoft.com/office/drawing/2010/main" val="0"/>
+                        </a:ext>
+                      </a:extLst>
+                    </a:blip>
+                    <a:srcRect/>
+                    <a:stretch>
+                      <a:fillRect/>
+                    </a:stretch>
+                  </pic:blipFill>
+                  <pic:spPr bwMode="auto">
+                    <a:xfrm>
+                      <a:off x="0" y="0"/>
+                      <a:ext cx="5486400" cy="4928870"/>
+                    </a:xfrm>
+                    <a:prstGeom prst="rect">
+                      <a:avLst/>
+                    </a:prstGeom>
+                    <a:noFill/>
+                    <a:ln>
+                      <a:noFill/>
+                    </a:ln>
+                  </pic:spPr>
+                </pic:pic>
+              </a:graphicData>
+            </a:graphic>
+          </wp:inline>
+        </w:drawing>
+      </w:r>
     </w:p>
     <w:p>
       <w:pPr>

</xml_diff>